<commit_message>
Fixe get_close_resource Bug returning None when all resources were alreaady assigned to a worker
</commit_message>
<xml_diff>
--- a/Dokumentation/Dokumentation.docx
+++ b/Dokumentation/Dokumentation.docx
@@ -3,13 +3,8 @@
 <w:document xmlns:wpc="http://schemas.microsoft.com/office/word/2010/wordprocessingCanvas" xmlns:cx="http://schemas.microsoft.com/office/drawing/2014/chartex" xmlns:cx1="http://schemas.microsoft.com/office/drawing/2015/9/8/chartex" xmlns:cx2="http://schemas.microsoft.com/office/drawing/2015/10/21/chartex" xmlns:cx3="http://schemas.microsoft.com/office/drawing/2016/5/9/chartex" xmlns:cx4="http://schemas.microsoft.com/office/drawing/2016/5/10/chartex" xmlns:cx5="http://schemas.microsoft.com/office/drawing/2016/5/11/chartex" xmlns:cx6="http://schemas.microsoft.com/office/drawing/2016/5/12/chartex" xmlns:cx7="http://schemas.microsoft.com/office/drawing/2016/5/13/chartex" xmlns:cx8="http://schemas.microsoft.com/office/drawing/2016/5/14/chartex" xmlns:mc="http://schemas.openxmlformats.org/markup-compatibility/2006" xmlns:aink="http://schemas.microsoft.com/office/drawing/2016/ink" xmlns:am3d="http://schemas.microsoft.com/office/drawing/2017/model3d" xmlns:o="urn:schemas-microsoft-com:office:office" xmlns:r="http://schemas.openxmlformats.org/officeDocument/2006/relationships" xmlns:m="http://schemas.openxmlformats.org/officeDocument/2006/math" xmlns:v="urn:schemas-microsoft-com:vml" xmlns:wp14="http://schemas.microsoft.com/office/word/2010/wordprocessingDrawing" xmlns:wp="http://schemas.openxmlformats.org/drawingml/2006/wordprocessingDrawing" xmlns:w10="urn:schemas-microsoft-com:office:word" xmlns:w="http://schemas.openxmlformats.org/wordprocessingml/2006/main" xmlns:w14="http://schemas.microsoft.com/office/word/2010/wordml" xmlns:w15="http://schemas.microsoft.com/office/word/2012/wordml" xmlns:w16cex="http://schemas.microsoft.com/office/word/2018/wordml/cex" xmlns:w16cid="http://schemas.microsoft.com/office/word/2016/wordml/cid" xmlns:w16="http://schemas.microsoft.com/office/word/2018/wordml" xmlns:w16sdtdh="http://schemas.microsoft.com/office/word/2020/wordml/sdtdatahash" xmlns:w16se="http://schemas.microsoft.com/office/word/2015/wordml/symex" xmlns:wpg="http://schemas.microsoft.com/office/word/2010/wordprocessingGroup" xmlns:wpi="http://schemas.microsoft.com/office/word/2010/wordprocessingInk" xmlns:wne="http://schemas.microsoft.com/office/word/2006/wordml" xmlns:wps="http://schemas.microsoft.com/office/word/2010/wordprocessingShape" mc:Ignorable="w14 w15 w16se w16cid w16 w16cex w16sdtdh wp14">
   <w:body>
     <w:p>
-      <w:proofErr w:type="spellStart"/>
-      <w:r>
-        <w:t>Dokumeentation</w:t>
-      </w:r>
-      <w:proofErr w:type="spellEnd"/>
-      <w:r>
-        <w:t>:</w:t>
+      <w:r>
+        <w:t>Dokumeentation:</w:t>
       </w:r>
     </w:p>
     <w:p/>
@@ -20,34 +15,10 @@
     </w:p>
     <w:p>
       <w:r>
-        <w:t xml:space="preserve">Vorher wurde den </w:t>
-      </w:r>
-      <w:proofErr w:type="spellStart"/>
-      <w:r>
-        <w:t>Workern</w:t>
-      </w:r>
-      <w:proofErr w:type="spellEnd"/>
-      <w:r>
-        <w:t xml:space="preserve"> ein</w:t>
-      </w:r>
-      <w:r>
-        <w:t xml:space="preserve"> bestimmtes </w:t>
-      </w:r>
-      <w:proofErr w:type="spellStart"/>
-      <w:r>
-        <w:t>CityTile</w:t>
-      </w:r>
-      <w:proofErr w:type="spellEnd"/>
-      <w:r>
-        <w:t xml:space="preserve"> zugeteilt. Nun soll dem </w:t>
-      </w:r>
-      <w:proofErr w:type="spellStart"/>
-      <w:r>
-        <w:t>Worker</w:t>
-      </w:r>
-      <w:proofErr w:type="spellEnd"/>
-      <w:r>
-        <w:t xml:space="preserve"> aber eine City zugeteilt werden.</w:t>
+        <w:t>Vorher wurde den Workern ein</w:t>
+      </w:r>
+      <w:r>
+        <w:t xml:space="preserve"> bestimmtes CityTile zugeteilt. Nun soll dem Worker aber eine City zugeteilt werden.</w:t>
       </w:r>
     </w:p>
     <w:p>
@@ -57,56 +28,22 @@
     </w:p>
     <w:p>
       <w:r>
-        <w:t xml:space="preserve">Da Citys aber mehrere </w:t>
-      </w:r>
-      <w:proofErr w:type="spellStart"/>
-      <w:r>
-        <w:t>City_Tiles</w:t>
-      </w:r>
-      <w:proofErr w:type="spellEnd"/>
-      <w:r>
-        <w:t xml:space="preserve"> haben können, wurde eine Neu Methode </w:t>
+        <w:t xml:space="preserve">Da Citys aber mehrere City_Tiles haben können, wurde eine Neu Methode </w:t>
       </w:r>
       <w:r>
         <w:t>(</w:t>
       </w:r>
-      <w:proofErr w:type="spellStart"/>
       <w:r>
         <w:t>get_closest_citytile_from_city</w:t>
       </w:r>
-      <w:proofErr w:type="spellEnd"/>
       <w:r>
         <w:t xml:space="preserve">() ) </w:t>
       </w:r>
       <w:r>
-        <w:t xml:space="preserve">hinzugefügt, die das am </w:t>
-      </w:r>
-      <w:proofErr w:type="spellStart"/>
-      <w:r>
-        <w:t>naheliegenste</w:t>
-      </w:r>
-      <w:proofErr w:type="spellEnd"/>
-      <w:r>
-        <w:t xml:space="preserve"> </w:t>
-      </w:r>
-      <w:proofErr w:type="spellStart"/>
-      <w:r>
-        <w:t>City_tile</w:t>
-      </w:r>
-      <w:proofErr w:type="spellEnd"/>
-      <w:r>
-        <w:t xml:space="preserve"> zur Unit zurück gibt, zu der die Uni dann gehen soll.</w:t>
-      </w:r>
-      <w:r>
-        <w:t xml:space="preserve"> So soll ein unnötiger Weg zu einer weiter entfernten City </w:t>
-      </w:r>
-      <w:proofErr w:type="spellStart"/>
-      <w:r>
-        <w:t>Tile</w:t>
-      </w:r>
-      <w:proofErr w:type="spellEnd"/>
-      <w:r>
-        <w:t xml:space="preserve"> verhindert werden.</w:t>
+        <w:t>hinzugefügt, die das am naheliegenste City_tile zur Unit zurück gibt, zu der die Uni dann gehen soll.</w:t>
+      </w:r>
+      <w:r>
+        <w:t xml:space="preserve"> So soll ein unnötiger Weg zu einer weiter entfernten City Tile verhindert werden.</w:t>
       </w:r>
     </w:p>
     <w:p>
@@ -137,15 +74,7 @@
         <w:t>t</w:t>
       </w:r>
       <w:r>
-        <w:t xml:space="preserve"> </w:t>
-      </w:r>
-      <w:proofErr w:type="spellStart"/>
-      <w:r>
-        <w:t>Rescourcen</w:t>
-      </w:r>
-      <w:proofErr w:type="spellEnd"/>
-      <w:r>
-        <w:t xml:space="preserve"> versorgt wird.</w:t>
+        <w:t xml:space="preserve"> Rescourcen versorgt wird.</w:t>
       </w:r>
     </w:p>
     <w:p>
@@ -161,37 +90,13 @@
     </w:p>
     <w:p>
       <w:r>
-        <w:t xml:space="preserve">Sub optimal, da dann die alte Stadt keinen </w:t>
-      </w:r>
-      <w:proofErr w:type="spellStart"/>
-      <w:r>
-        <w:t>Worker</w:t>
-      </w:r>
-      <w:proofErr w:type="spellEnd"/>
-      <w:r>
-        <w:t xml:space="preserve"> mehr hat, da wenn ein neuer </w:t>
-      </w:r>
-      <w:proofErr w:type="spellStart"/>
-      <w:r>
-        <w:t>Worker</w:t>
-      </w:r>
-      <w:proofErr w:type="spellEnd"/>
-      <w:r>
-        <w:t xml:space="preserve"> gespawnt wird dieser der aktuellen Stadt zugewiesen wird. </w:t>
+        <w:t xml:space="preserve">Sub optimal, da dann die alte Stadt keinen Worker mehr hat, da wenn ein neuer Worker gespawnt wird dieser der aktuellen Stadt zugewiesen wird. </w:t>
       </w:r>
       <w:r>
         <w:sym w:font="Wingdings" w:char="F0E0"/>
       </w:r>
       <w:r>
-        <w:t xml:space="preserve"> Besser die </w:t>
-      </w:r>
-      <w:proofErr w:type="spellStart"/>
-      <w:r>
-        <w:t>build_location</w:t>
-      </w:r>
-      <w:proofErr w:type="spellEnd"/>
-      <w:r>
-        <w:t xml:space="preserve"> verbessern!</w:t>
+        <w:t xml:space="preserve"> Besser die build_location verbessern!</w:t>
       </w:r>
     </w:p>
     <w:p/>
@@ -204,63 +109,23 @@
     </w:p>
     <w:p>
       <w:r>
-        <w:t xml:space="preserve">Nachdem ich festgestellt habe, dass die </w:t>
-      </w:r>
-      <w:proofErr w:type="spellStart"/>
-      <w:r>
-        <w:t>unit_to_city</w:t>
-      </w:r>
-      <w:proofErr w:type="spellEnd"/>
+        <w:t xml:space="preserve">Nachdem ich festgestellt habe, dass die unit_to_city dicts nicht richtig funktioniert haben, und so eine unit immer zur nächst gelegenen Stadt gelaufen ist, habe ich diesen Fehler behoben. Allerdings werden nun kaum noch Städte gebaut. Dies will ich mit geschicktem auswählen eines Bauorts an einem Angrenzenden CityTile machen. Hierbei soll zuerst geprüft werden, ob der Worker schon auf einem Angrenzenden Feld steht, wenn </w:t>
+      </w:r>
+      <w:r>
+        <w:t>ja</w:t>
+      </w:r>
+      <w:r>
+        <w:t xml:space="preserve">, soll </w:t>
+      </w:r>
+      <w:r>
+        <w:t>dort</w:t>
+      </w:r>
+      <w:r>
+        <w:t xml:space="preserve"> Neue Stadt gebaut werden.</w:t>
+      </w:r>
       <w:r>
         <w:t xml:space="preserve"> </w:t>
       </w:r>
-      <w:proofErr w:type="spellStart"/>
-      <w:r>
-        <w:t>dicts</w:t>
-      </w:r>
-      <w:proofErr w:type="spellEnd"/>
-      <w:r>
-        <w:t xml:space="preserve"> nicht richtig funktioniert haben, und so eine </w:t>
-      </w:r>
-      <w:proofErr w:type="spellStart"/>
-      <w:r>
-        <w:t>unit</w:t>
-      </w:r>
-      <w:proofErr w:type="spellEnd"/>
-      <w:r>
-        <w:t xml:space="preserve"> immer zur nächst gelegenen Stadt gelaufen ist, habe ich diesen Fehler behoben. Allerdings werden nun kaum noch Städte gebaut. Dies will ich mit geschicktem auswählen eines Bauorts an einem Angrenzenden </w:t>
-      </w:r>
-      <w:proofErr w:type="spellStart"/>
-      <w:r>
-        <w:t>CityTile</w:t>
-      </w:r>
-      <w:proofErr w:type="spellEnd"/>
-      <w:r>
-        <w:t xml:space="preserve"> machen. Hierbei soll zuerst geprüft werden, ob der </w:t>
-      </w:r>
-      <w:proofErr w:type="spellStart"/>
-      <w:r>
-        <w:t>Worker</w:t>
-      </w:r>
-      <w:proofErr w:type="spellEnd"/>
-      <w:r>
-        <w:t xml:space="preserve"> schon auf einem Angrenzenden Feld steht, wenn </w:t>
-      </w:r>
-      <w:r>
-        <w:t>ja</w:t>
-      </w:r>
-      <w:r>
-        <w:t xml:space="preserve">, soll </w:t>
-      </w:r>
-      <w:r>
-        <w:t>dort</w:t>
-      </w:r>
-      <w:r>
-        <w:t xml:space="preserve"> Neue Stadt gebaut werden.</w:t>
-      </w:r>
-      <w:r>
-        <w:t xml:space="preserve"> </w:t>
-      </w:r>
     </w:p>
     <w:p>
       <w:r>
@@ -269,116 +134,17 @@
     </w:p>
     <w:p>
       <w:r>
-        <w:t xml:space="preserve">Teste zuerst, ob Unit auf Leerem Feld steht, welchen an ein City </w:t>
-      </w:r>
-      <w:proofErr w:type="spellStart"/>
-      <w:r>
-        <w:t>Tile</w:t>
-      </w:r>
-      <w:proofErr w:type="spellEnd"/>
-      <w:r>
-        <w:t xml:space="preserve"> angrenzt. Hierfür holt man sich die Zelle der Unit und testet, ob diese Zelle Leer ist, wenn Sie leer ist, dann testet man, ob </w:t>
-      </w:r>
-      <w:proofErr w:type="spellStart"/>
-      <w:r>
-        <w:t>daas</w:t>
-      </w:r>
-      <w:proofErr w:type="spellEnd"/>
-      <w:r>
-        <w:t xml:space="preserve"> </w:t>
-      </w:r>
-      <w:proofErr w:type="spellStart"/>
-      <w:r>
-        <w:t>Tile</w:t>
-      </w:r>
-      <w:proofErr w:type="spellEnd"/>
-      <w:r>
-        <w:t xml:space="preserve"> an ein </w:t>
-      </w:r>
-      <w:proofErr w:type="spellStart"/>
-      <w:r>
-        <w:t>CityTile</w:t>
-      </w:r>
-      <w:proofErr w:type="spellEnd"/>
-      <w:r>
-        <w:t xml:space="preserve"> angrenzt, indem man über die </w:t>
-      </w:r>
-      <w:proofErr w:type="spellStart"/>
-      <w:r>
-        <w:t>CityTiles</w:t>
-      </w:r>
-      <w:proofErr w:type="spellEnd"/>
-      <w:r>
-        <w:t xml:space="preserve"> iteriert und mit der </w:t>
-      </w:r>
-      <w:proofErr w:type="spellStart"/>
-      <w:r>
-        <w:t>is_adjacent</w:t>
-      </w:r>
-      <w:proofErr w:type="spellEnd"/>
-      <w:r>
-        <w:t xml:space="preserve"> Methode überprüft, ob sie angrenzend sind. Ist dies der Fall, wird an der Stelle gebaut. </w:t>
-      </w:r>
-      <w:r>
-        <w:t xml:space="preserve">Wenn das nicht der Fall ist, soll der </w:t>
-      </w:r>
-      <w:proofErr w:type="spellStart"/>
-      <w:r>
-        <w:t>Worker</w:t>
-      </w:r>
-      <w:proofErr w:type="spellEnd"/>
-      <w:r>
-        <w:t xml:space="preserve"> näher </w:t>
-      </w:r>
-      <w:r>
-        <w:t>R</w:t>
-      </w:r>
-      <w:r>
-        <w:t xml:space="preserve">ichtung City gehen, bis er </w:t>
-      </w:r>
-      <w:proofErr w:type="spellStart"/>
-      <w:r>
-        <w:t>irgentwann</w:t>
-      </w:r>
-      <w:proofErr w:type="spellEnd"/>
-      <w:r>
-        <w:t xml:space="preserve"> an ein </w:t>
-      </w:r>
-      <w:proofErr w:type="spellStart"/>
-      <w:r>
-        <w:t>aangrenzenden</w:t>
-      </w:r>
-      <w:proofErr w:type="spellEnd"/>
-      <w:r>
-        <w:t xml:space="preserve"> </w:t>
-      </w:r>
-      <w:proofErr w:type="spellStart"/>
-      <w:r>
-        <w:t>CityTile</w:t>
-      </w:r>
-      <w:proofErr w:type="spellEnd"/>
-      <w:r>
-        <w:t xml:space="preserve"> </w:t>
+        <w:t xml:space="preserve">Teste zuerst, ob Unit auf Leerem Feld steht, welchen an ein City Tile angrenzt. Hierfür holt man sich die Zelle der Unit und testet, ob diese Zelle Leer ist, wenn Sie leer ist, dann testet man, ob daas Tile an ein CityTile angrenzt, indem man über die CityTiles iteriert und mit der is_adjacent Methode überprüft, ob sie angrenzend sind. Ist dies der Fall, wird an der Stelle gebaut. </w:t>
+      </w:r>
+      <w:r>
+        <w:t xml:space="preserve">Wenn das nicht der Fall </w:t>
       </w:r>
       <w:r>
         <w:lastRenderedPageBreak/>
-        <w:t xml:space="preserve">landet, oder ein anderer Schneller war aber die </w:t>
-      </w:r>
-      <w:proofErr w:type="spellStart"/>
-      <w:r>
-        <w:t>unit</w:t>
-      </w:r>
-      <w:proofErr w:type="spellEnd"/>
-      <w:r>
-        <w:t xml:space="preserve"> somit die </w:t>
-      </w:r>
-      <w:proofErr w:type="spellStart"/>
-      <w:r>
-        <w:t>Resoucen</w:t>
-      </w:r>
-      <w:proofErr w:type="spellEnd"/>
-      <w:r>
-        <w:t xml:space="preserve"> wenigstens in die Stadt abladen kann.</w:t>
+        <w:t xml:space="preserve">ist, soll der Worker </w:t>
+      </w:r>
+      <w:r>
+        <w:t>in Richtung eines Freien Tiles gehen, welches bebaut werden soll und an die Stadt angrenzt.</w:t>
       </w:r>
     </w:p>
     <w:p/>
@@ -387,44 +153,11 @@
         <w:t>Auswertung:</w:t>
       </w:r>
     </w:p>
-    <w:p/>
-    <w:p/>
-    <w:p/>
-    <w:p>
-      <w:r>
-        <w:t>Idee:</w:t>
-      </w:r>
-    </w:p>
-    <w:p>
-      <w:r>
-        <w:t xml:space="preserve">Der Bau von neuen Städten soll an alte Städte angrenzen, wenn die nächste Stadt aber zu weit entfernt ist (neuer </w:t>
-      </w:r>
-      <w:proofErr w:type="spellStart"/>
-      <w:r>
-        <w:t>Resourcen</w:t>
-      </w:r>
-      <w:proofErr w:type="spellEnd"/>
-      <w:r>
-        <w:t xml:space="preserve"> Standort), soll dort gebaut werden.</w:t>
-      </w:r>
-    </w:p>
-    <w:p>
-      <w:r>
-        <w:t>Umsetzung:</w:t>
-      </w:r>
-    </w:p>
-    <w:p/>
-    <w:p>
-      <w:r>
-        <w:t>Auswertung:</w:t>
-      </w:r>
-    </w:p>
-    <w:p/>
-    <w:p/>
-    <w:p/>
-    <w:p/>
-    <w:p/>
-    <w:p/>
+    <w:p>
+      <w:r>
+        <w:t>Der agent ist abgestüzt, weil im endgame keine unzugewiesenen Resourcen mehr vorhanden wareen und somit get_closest_resource None zurück gegeben hat. Sollte nun keien unzugewiesene Resource mehr vorhaanden sein, wir die am nächsten liegende resource verwendet.</w:t>
+      </w:r>
+    </w:p>
     <w:p/>
     <w:p>
       <w:pPr>
@@ -445,15 +178,7 @@
     </w:p>
     <w:p>
       <w:r>
-        <w:t xml:space="preserve">Vor erster Nacht wird immer eine Stadt gebaut, welche aber sofort wieder durch zu wenig </w:t>
-      </w:r>
-      <w:proofErr w:type="spellStart"/>
-      <w:r>
-        <w:t>fuel</w:t>
-      </w:r>
-      <w:proofErr w:type="spellEnd"/>
-      <w:r>
-        <w:t xml:space="preserve"> zerstört wird. </w:t>
+        <w:t xml:space="preserve">Vor erster Nacht wird immer eine Stadt gebaut, welche aber sofort wieder durch zu wenig fuel zerstört wird. </w:t>
       </w:r>
       <w:r>
         <w:sym w:font="Wingdings" w:char="F0E0"/>
@@ -464,31 +189,7 @@
     </w:p>
     <w:p>
       <w:r>
-        <w:t xml:space="preserve">Gegenargument: Funktionierte bisher </w:t>
-      </w:r>
-      <w:proofErr w:type="spellStart"/>
-      <w:r>
-        <w:t>aauch</w:t>
-      </w:r>
-      <w:proofErr w:type="spellEnd"/>
-      <w:r>
-        <w:t xml:space="preserve"> so gut und wenn der </w:t>
-      </w:r>
-      <w:proofErr w:type="spellStart"/>
-      <w:r>
-        <w:t>Baau</w:t>
-      </w:r>
-      <w:proofErr w:type="spellEnd"/>
-      <w:r>
-        <w:t xml:space="preserve"> oft klug gewählt wurde, kann auch der Bau in der Nacht erfolgen. ABER!!! Es könnten auch ganze </w:t>
-      </w:r>
-      <w:proofErr w:type="spellStart"/>
-      <w:r>
-        <w:t>städte</w:t>
-      </w:r>
-      <w:proofErr w:type="spellEnd"/>
-      <w:r>
-        <w:t xml:space="preserve"> deswegen zerstört werden, wenn durch das neue Gebäude nicht genug Fuel da ist.</w:t>
+        <w:t>Gegenargument: Funktionierte bisher aauch so gut und wenn der Baau oft klug gewählt wurde, kann auch der Bau in der Nacht erfolgen. ABER!!! Es könnten auch ganze städte deswegen zerstört werden, wenn durch das neue Gebäude nicht genug Fuel da ist.</w:t>
       </w:r>
     </w:p>
     <w:sectPr>

</xml_diff>

<commit_message>
Light Fixed a bug, when first town was surrounded by resource tiles preventing the worker from building new city_tiles
</commit_message>
<xml_diff>
--- a/Dokumentation/Dokumentation.docx
+++ b/Dokumentation/Dokumentation.docx
@@ -165,6 +165,25 @@
           <w:bottom w:val="thinThickThinMediumGap" w:sz="18" w:space="1" w:color="auto"/>
         </w:pBdr>
       </w:pPr>
+      <w:r>
+        <w:t>IDEE:</w:t>
+      </w:r>
+    </w:p>
+    <w:p>
+      <w:pPr>
+        <w:pBdr>
+          <w:bottom w:val="thinThickThinMediumGap" w:sz="18" w:space="1" w:color="auto"/>
+        </w:pBdr>
+      </w:pPr>
+      <w:r>
+        <w:t xml:space="preserve">Beim Replay ansehen war die Startaufstellung so ungünstig, daass das City_Tile von Resource Tiles umgeben war und somit kein angrenzender Anbau möglich war. </w:t>
+      </w:r>
+      <w:r>
+        <w:sym w:font="Wingdings" w:char="F0E0"/>
+      </w:r>
+      <w:r>
+        <w:t xml:space="preserve"> Methode muss überarbeitet werden möglicherweise auch, wenn die Satdt in der Nacht verschlungen wird aalso der spieler keine Städte mehr hat.</w:t>
+      </w:r>
     </w:p>
     <w:p>
       <w:r>

</xml_diff>

<commit_message>
Added Rescource Tile Blocking
</commit_message>
<xml_diff>
--- a/Dokumentation/Dokumentation.docx
+++ b/Dokumentation/Dokumentation.docx
@@ -121,7 +121,13 @@
         <w:t>dort</w:t>
       </w:r>
       <w:r>
-        <w:t xml:space="preserve"> Neue Stadt gebaut werden.</w:t>
+        <w:t xml:space="preserve"> </w:t>
+      </w:r>
+      <w:r>
+        <w:t xml:space="preserve">eine </w:t>
+      </w:r>
+      <w:r>
+        <w:t>Neue Stadt gebaut werden.</w:t>
       </w:r>
       <w:r>
         <w:t xml:space="preserve"> </w:t>
@@ -155,7 +161,56 @@
     </w:p>
     <w:p>
       <w:r>
-        <w:t>Der agent ist abgestüzt, weil im endgame keine unzugewiesenen Resourcen mehr vorhanden wareen und somit get_closest_resource None zurück gegeben hat. Sollte nun keien unzugewiesene Resource mehr vorhaanden sein, wir die am nächsten liegende resource verwendet.</w:t>
+        <w:t xml:space="preserve">Es wird nun nur noch eine riesige Stadt gebaut. Die verringter den Energieverbrauch allerdings ist es meistens Sinnvoller neue </w:t>
+      </w:r>
+      <w:r>
+        <w:t>S</w:t>
+      </w:r>
+      <w:r>
+        <w:t>tädte in der näher von aanderen Resource</w:t>
+      </w:r>
+      <w:r>
+        <w:t>n zu machen. Mit dieser Version hat sich der Score bei 777 eingependelt, was schon mal sehr gut ist. Jedoch beim Beobachten der Replay habe ich gesehen, dass viele Gegner schneller neue CityTiles bauen und schneller neue worker spawnen und somit schneller arbeiten können. Manchmal wird sogar versucht meine Stadt abzugrenzen, sodass die worker nicht mehr aus einem bestimmten Bereich entkommen können.</w:t>
+      </w:r>
+    </w:p>
+    <w:p>
+      <w:r>
+        <w:t>BUG:</w:t>
+      </w:r>
+    </w:p>
+    <w:p>
+      <w:r>
+        <w:t>Der agent ist abgestüzt, weil im endgame keine unzugewiesenen Resourcen mehr vorhanden waren und somit get_closest_resource None zurück gegeben hat. Sollte nun kein</w:t>
+      </w:r>
+      <w:r>
+        <w:t>e</w:t>
+      </w:r>
+      <w:r>
+        <w:t xml:space="preserve"> unzugewiesene Resource mehr vorhanden sein, wir die am nächsten liegende resource verwendet.</w:t>
+      </w:r>
+    </w:p>
+    <w:p/>
+    <w:p>
+      <w:r>
+        <w:t xml:space="preserve">IDEE: Die Worker </w:t>
+      </w:r>
+      <w:r>
+        <w:t>sollen am Anfang schneller bauen, damit wir schneller mehr worker haben. Beim Bauen werden die Worker manchaml blockiert, da sie nicht durch die Städte gehen können, weil sie sonst die Resourcen verlieren, aber blockiert werden von workern, die noch sammeln.</w:t>
+      </w:r>
+      <w:r>
+        <w:t xml:space="preserve"> Die Unit blockieren sich manchmal an den Resourcen, weil eine Unit auf eine Resource will, wo schon ein worker drauf ist. Dies kann verhindert werden, indem die get closest_Resource Methode nur Resourcen ausgibt, wo gerade kein worker drauf ist.</w:t>
+      </w:r>
+      <w:r>
+        <w:t xml:space="preserve"> Allerdings ist hierbei zu beachten, dass im late Game nur noch wenige Resourcen verfügbar sind, also sollten ferne resourcen ausgegeben werden, wenn jemand drauf steht aber ganz nahe nicht.</w:t>
+      </w:r>
+    </w:p>
+    <w:p/>
+    <w:p>
+      <w:r>
+        <w:t>IDEE: Städte sollen geschickt an neuen RescourceFelder angebaut werden</w:t>
+      </w:r>
+      <w:r>
+        <w:t>.</w:t>
       </w:r>
     </w:p>
     <w:p/>

</xml_diff>